<commit_message>
update movies with genre as string
</commit_message>
<xml_diff>
--- a/AllDocumentation/Backlog and tasks/Sprint4Backlog.docx
+++ b/AllDocumentation/Backlog and tasks/Sprint4Backlog.docx
@@ -2204,7 +2204,7 @@
         <w:tc>
           <w:tcPr>
             <w:tcW w:w="540" w:type="dxa"/>
-            <w:shd w:val="clear" w:color="auto" w:fill="FF0000"/>
+            <w:shd w:val="clear" w:color="auto" w:fill="FFC000" w:themeFill="accent4"/>
             <w:tcMar/>
           </w:tcPr>
           <w:p>
@@ -2254,12 +2254,10 @@
           <w:p>
             <w:pPr>
               <w:spacing w:line="259" w:lineRule="auto"/>
-              <w:rPr>
-                <w:rFonts w:ascii="Calibri" w:hAnsi="Calibri" w:eastAsia="Malgun Gothic" w:cs="Arial"/>
-              </w:rPr>
-            </w:pPr>
-            <w:r>
-              <w:t>Not started</w:t>
+            </w:pPr>
+            <w:r>
+              <w:rPr/>
+              <w:t>Started</w:t>
             </w:r>
           </w:p>
         </w:tc>
@@ -2280,7 +2278,7 @@
         <w:tc>
           <w:tcPr>
             <w:tcW w:w="540" w:type="dxa"/>
-            <w:shd w:val="clear" w:color="auto" w:fill="FF0000"/>
+            <w:shd w:val="clear" w:color="auto" w:fill="FFC000" w:themeFill="accent4"/>
             <w:tcMar/>
           </w:tcPr>
           <w:p>
@@ -2329,7 +2327,8 @@
           </w:tcPr>
           <w:p>
             <w:r>
-              <w:t>Not started</w:t>
+              <w:rPr/>
+              <w:t>Started</w:t>
             </w:r>
           </w:p>
         </w:tc>
@@ -2876,7 +2875,7 @@
         <w:tc>
           <w:tcPr>
             <w:tcW w:w="540" w:type="dxa"/>
-            <w:shd w:val="clear" w:color="auto" w:fill="FF0000"/>
+            <w:shd w:val="clear" w:color="auto" w:fill="FFC000" w:themeFill="accent4"/>
             <w:tcMar/>
           </w:tcPr>
           <w:p>
@@ -2914,7 +2913,8 @@
           </w:tcPr>
           <w:p>
             <w:r>
-              <w:t>0.5</w:t>
+              <w:rPr/>
+              <w:t>Started</w:t>
             </w:r>
           </w:p>
         </w:tc>

</xml_diff>